<commit_message>
Added QR code bindings in word files
</commit_message>
<xml_diff>
--- a/Back-End/EServices.WebApi/WebApi/WordTemplates/ACPH.docx
+++ b/Back-End/EServices.WebApi/WebApi/WordTemplates/ACPH.docx
@@ -1339,8 +1339,6 @@
                 <w:rFonts w:ascii="Cambria" w:hAnsi="Cambria" w:eastAsia="Cambria" w:cs="Cambria"/>
               </w:rPr>
             </w:pPr>
-            <w:bookmarkStart w:id="0" w:name="_GoBack"/>
-            <w:bookmarkEnd w:id="0"/>
           </w:p>
         </w:tc>
         <w:tc>
@@ -1935,6 +1933,91 @@
           <w:szCs w:val="10"/>
         </w:rPr>
       </w:pPr>
+    </w:p>
+    <w:p>
+      <w:pPr>
+        <w:rPr>
+          <w:sz w:val="10"/>
+          <w:szCs w:val="10"/>
+        </w:rPr>
+      </w:pPr>
+    </w:p>
+    <w:p>
+      <w:pPr>
+        <w:rPr>
+          <w:sz w:val="10"/>
+          <w:szCs w:val="10"/>
+        </w:rPr>
+      </w:pPr>
+    </w:p>
+    <w:p>
+      <w:pPr>
+        <w:keepNext w:val="0"/>
+        <w:keepLines w:val="0"/>
+        <w:widowControl/>
+        <w:pBdr>
+          <w:top w:val="none" w:color="auto" w:sz="0" w:space="0"/>
+          <w:left w:val="none" w:color="auto" w:sz="0" w:space="0"/>
+          <w:bottom w:val="none" w:color="auto" w:sz="0" w:space="0"/>
+          <w:right w:val="none" w:color="auto" w:sz="0" w:space="0"/>
+          <w:between w:val="none" w:color="auto" w:sz="0" w:space="0"/>
+        </w:pBdr>
+        <w:shd w:val="clear" w:fill="auto"/>
+        <w:tabs>
+          <w:tab w:val="center" w:pos="4680"/>
+          <w:tab w:val="right" w:pos="9360"/>
+        </w:tabs>
+        <w:spacing w:before="0" w:after="0" w:line="240" w:lineRule="auto"/>
+        <w:ind w:left="0" w:right="0" w:firstLine="0"/>
+        <w:jc w:val="center"/>
+        <w:rPr>
+          <w:rFonts w:hint="default" w:cs="Calibri"/>
+          <w:b w:val="0"/>
+          <w:i w:val="0"/>
+          <w:smallCaps w:val="0"/>
+          <w:strike w:val="0"/>
+          <w:color w:val="000000"/>
+          <w:sz w:val="22"/>
+          <w:szCs w:val="22"/>
+          <w:u w:val="none"/>
+          <w:shd w:val="clear" w:fill="auto"/>
+          <w:vertAlign w:val="baseline"/>
+          <w:lang w:val="en-US"/>
+        </w:rPr>
+      </w:pPr>
+      <w:r>
+        <w:rPr>
+          <w:rFonts w:hint="default" w:cs="Calibri"/>
+          <w:b/>
+          <w:bCs/>
+          <w:i w:val="0"/>
+          <w:smallCaps w:val="0"/>
+          <w:strike w:val="0"/>
+          <w:color w:val="000000"/>
+          <w:sz w:val="32"/>
+          <w:szCs w:val="32"/>
+          <w:u w:val="none"/>
+          <w:shd w:val="clear" w:fill="auto"/>
+          <w:vertAlign w:val="baseline"/>
+          <w:lang w:val="en-US"/>
+        </w:rPr>
+        <w:t>&lt;QRCode&gt;</w:t>
+      </w:r>
+    </w:p>
+    <w:p>
+      <w:pPr>
+        <w:jc w:val="center"/>
+        <w:rPr>
+          <w:rFonts w:hint="default"/>
+          <w:b/>
+          <w:bCs/>
+          <w:sz w:val="32"/>
+          <w:szCs w:val="32"/>
+          <w:lang w:val="en-US"/>
+        </w:rPr>
+      </w:pPr>
+      <w:bookmarkStart w:id="0" w:name="_GoBack"/>
+      <w:bookmarkEnd w:id="0"/>
     </w:p>
     <w:p>
       <w:pPr>

</xml_diff>

<commit_message>
Fixed bugs in report files
</commit_message>
<xml_diff>
--- a/Back-End/EServices.WebApi/WebApi/WordTemplates/ACPH.docx
+++ b/Back-End/EServices.WebApi/WebApi/WordTemplates/ACPH.docx
@@ -467,7 +467,7 @@
           </w:tblCellMar>
         </w:tblPrEx>
         <w:trPr>
-          <w:trHeight w:val="249" w:hRule="atLeast"/>
+          <w:trHeight w:val="402" w:hRule="atLeast"/>
           <w:jc w:val="center"/>
         </w:trPr>
         <w:tc>
@@ -974,10 +974,13 @@
             </w:pPr>
             <w:r>
               <w:rPr>
-                <w:rFonts w:ascii="Cambria" w:hAnsi="Cambria" w:eastAsia="Cambria" w:cs="Cambria"/>
-              </w:rPr>
-              <w:t>1</w:t>
+                <w:rFonts w:hint="default" w:ascii="Cambria" w:hAnsi="Cambria" w:eastAsia="Cambria" w:cs="Cambria"/>
+                <w:lang w:val="en-US"/>
+              </w:rPr>
+              <w:t>&lt;sno&gt;</w:t>
             </w:r>
+            <w:bookmarkStart w:id="0" w:name="_GoBack"/>
+            <w:bookmarkEnd w:id="0"/>
           </w:p>
         </w:tc>
         <w:tc>
@@ -1486,6 +1489,7 @@
             <w:tcBorders>
               <w:top w:val="single" w:color="000000" w:sz="18" w:space="0"/>
               <w:left w:val="single" w:color="000000" w:sz="18" w:space="0"/>
+              <w:bottom w:val="single" w:color="000000" w:sz="18" w:space="0"/>
               <w:right w:val="dashed" w:color="000000" w:sz="4" w:space="0"/>
             </w:tcBorders>
             <w:shd w:val="clear" w:color="auto" w:fill="auto"/>
@@ -1516,6 +1520,7 @@
             <w:tcBorders>
               <w:top w:val="single" w:color="000000" w:sz="18" w:space="0"/>
               <w:left w:val="dashed" w:color="000000" w:sz="4" w:space="0"/>
+              <w:bottom w:val="single" w:color="000000" w:sz="18" w:space="0"/>
               <w:right w:val="dashed" w:color="000000" w:sz="4" w:space="0"/>
             </w:tcBorders>
             <w:shd w:val="clear" w:color="auto" w:fill="FFFFFF"/>
@@ -1545,7 +1550,7 @@
             <w:tcBorders>
               <w:top w:val="dashed" w:color="000000" w:sz="4" w:space="0"/>
               <w:left w:val="nil"/>
-              <w:bottom w:val="dashed" w:color="000000" w:sz="4" w:space="0"/>
+              <w:bottom w:val="single" w:color="000000" w:sz="18" w:space="0"/>
               <w:right w:val="dashed" w:color="000000" w:sz="4" w:space="0"/>
             </w:tcBorders>
             <w:shd w:val="clear" w:color="auto" w:fill="auto"/>
@@ -1557,7 +1562,10 @@
               <w:jc w:val="center"/>
               <w:rPr>
                 <w:rFonts w:ascii="Cambria" w:hAnsi="Cambria" w:eastAsia="Cambria" w:cs="Cambria"/>
-                <w:color w:val="FF0000"/>
+                <w:b/>
+                <w:sz w:val="22"/>
+                <w:szCs w:val="22"/>
+                <w:lang w:val="en-US" w:eastAsia="en-GB" w:bidi="ar-SA"/>
               </w:rPr>
             </w:pPr>
             <w:r>
@@ -1575,7 +1583,7 @@
             <w:tcBorders>
               <w:top w:val="dashed" w:color="000000" w:sz="4" w:space="0"/>
               <w:left w:val="nil"/>
-              <w:bottom w:val="dashed" w:color="000000" w:sz="4" w:space="0"/>
+              <w:bottom w:val="single" w:color="000000" w:sz="18" w:space="0"/>
               <w:right w:val="dashed" w:color="000000" w:sz="4" w:space="0"/>
             </w:tcBorders>
             <w:shd w:val="clear" w:color="auto" w:fill="auto"/>
@@ -1606,7 +1614,7 @@
             <w:tcBorders>
               <w:top w:val="dashed" w:color="000000" w:sz="4" w:space="0"/>
               <w:left w:val="nil"/>
-              <w:bottom w:val="dashed" w:color="000000" w:sz="4" w:space="0"/>
+              <w:bottom w:val="single" w:color="000000" w:sz="18" w:space="0"/>
               <w:right w:val="dashed" w:color="000000" w:sz="4" w:space="0"/>
             </w:tcBorders>
             <w:shd w:val="clear" w:color="auto" w:fill="auto"/>
@@ -1637,7 +1645,7 @@
             <w:tcBorders>
               <w:top w:val="dashed" w:color="000000" w:sz="4" w:space="0"/>
               <w:left w:val="nil"/>
-              <w:bottom w:val="dashed" w:color="000000" w:sz="4" w:space="0"/>
+              <w:bottom w:val="single" w:color="000000" w:sz="18" w:space="0"/>
               <w:right w:val="dashed" w:color="000000" w:sz="4" w:space="0"/>
             </w:tcBorders>
             <w:shd w:val="clear" w:color="auto" w:fill="auto"/>
@@ -1668,7 +1676,7 @@
             <w:tcBorders>
               <w:top w:val="dashed" w:color="000000" w:sz="4" w:space="0"/>
               <w:left w:val="nil"/>
-              <w:bottom w:val="dashed" w:color="000000" w:sz="4" w:space="0"/>
+              <w:bottom w:val="single" w:color="000000" w:sz="18" w:space="0"/>
               <w:right w:val="dashed" w:color="000000" w:sz="4" w:space="0"/>
             </w:tcBorders>
             <w:shd w:val="clear" w:color="auto" w:fill="auto"/>
@@ -1699,7 +1707,7 @@
             <w:tcBorders>
               <w:top w:val="dashed" w:color="000000" w:sz="4" w:space="0"/>
               <w:left w:val="nil"/>
-              <w:bottom w:val="dashed" w:color="000000" w:sz="4" w:space="0"/>
+              <w:bottom w:val="single" w:color="000000" w:sz="18" w:space="0"/>
               <w:right w:val="dashed" w:color="000000" w:sz="4" w:space="0"/>
             </w:tcBorders>
             <w:shd w:val="clear" w:color="auto" w:fill="auto"/>
@@ -1730,7 +1738,7 @@
             <w:tcBorders>
               <w:top w:val="dashed" w:color="000000" w:sz="4" w:space="0"/>
               <w:left w:val="nil"/>
-              <w:bottom w:val="dashed" w:color="000000" w:sz="4" w:space="0"/>
+              <w:bottom w:val="single" w:color="000000" w:sz="18" w:space="0"/>
               <w:right w:val="dashed" w:color="000000" w:sz="4" w:space="0"/>
             </w:tcBorders>
             <w:shd w:val="clear" w:color="auto" w:fill="auto"/>
@@ -1758,7 +1766,7 @@
             <w:tcBorders>
               <w:top w:val="dashed" w:color="000000" w:sz="4" w:space="0"/>
               <w:left w:val="nil"/>
-              <w:bottom w:val="dashed" w:color="000000" w:sz="4" w:space="0"/>
+              <w:bottom w:val="single" w:color="000000" w:sz="18" w:space="0"/>
               <w:right w:val="dashed" w:color="000000" w:sz="4" w:space="0"/>
             </w:tcBorders>
             <w:shd w:val="clear" w:color="auto" w:fill="auto"/>
@@ -1786,7 +1794,7 @@
             <w:tcBorders>
               <w:top w:val="dashed" w:color="000000" w:sz="4" w:space="0"/>
               <w:left w:val="nil"/>
-              <w:bottom w:val="dashed" w:color="000000" w:sz="4" w:space="0"/>
+              <w:bottom w:val="single" w:color="000000" w:sz="18" w:space="0"/>
               <w:right w:val="dashed" w:color="000000" w:sz="4" w:space="0"/>
             </w:tcBorders>
             <w:shd w:val="clear" w:color="auto" w:fill="auto"/>
@@ -1815,6 +1823,7 @@
             <w:tcBorders>
               <w:top w:val="single" w:color="000000" w:sz="18" w:space="0"/>
               <w:left w:val="dashed" w:color="000000" w:sz="4" w:space="0"/>
+              <w:bottom w:val="single" w:color="000000" w:sz="18" w:space="0"/>
               <w:right w:val="dashed" w:color="000000" w:sz="4" w:space="0"/>
             </w:tcBorders>
             <w:shd w:val="clear" w:color="auto" w:fill="auto"/>
@@ -1844,6 +1853,7 @@
             <w:tcBorders>
               <w:top w:val="single" w:color="000000" w:sz="18" w:space="0"/>
               <w:left w:val="dashed" w:color="000000" w:sz="4" w:space="0"/>
+              <w:bottom w:val="single" w:color="000000" w:sz="18" w:space="0"/>
               <w:right w:val="dashed" w:color="000000" w:sz="4" w:space="0"/>
             </w:tcBorders>
             <w:shd w:val="clear" w:color="auto" w:fill="auto"/>
@@ -1873,6 +1883,7 @@
             <w:tcBorders>
               <w:top w:val="single" w:color="000000" w:sz="18" w:space="0"/>
               <w:left w:val="dashed" w:color="000000" w:sz="4" w:space="0"/>
+              <w:bottom w:val="single" w:color="000000" w:sz="18" w:space="0"/>
               <w:right w:val="dashed" w:color="000000" w:sz="4" w:space="0"/>
             </w:tcBorders>
             <w:shd w:val="clear" w:color="auto" w:fill="auto"/>
@@ -1902,6 +1913,7 @@
             <w:tcBorders>
               <w:top w:val="single" w:color="000000" w:sz="18" w:space="0"/>
               <w:left w:val="dashed" w:color="000000" w:sz="4" w:space="0"/>
+              <w:bottom w:val="single" w:color="000000" w:sz="18" w:space="0"/>
               <w:right w:val="single" w:color="000000" w:sz="18" w:space="0"/>
             </w:tcBorders>
             <w:shd w:val="clear" w:color="auto" w:fill="auto"/>
@@ -2016,8 +2028,6 @@
           <w:lang w:val="en-US"/>
         </w:rPr>
       </w:pPr>
-      <w:bookmarkStart w:id="0" w:name="_GoBack"/>
-      <w:bookmarkEnd w:id="0"/>
     </w:p>
     <w:p>
       <w:pPr>

</xml_diff>

<commit_message>
Fixed template issues and changed data type in grills
</commit_message>
<xml_diff>
--- a/Back-End/EServices.WebApi/WebApi/WordTemplates/ACPH.docx
+++ b/Back-End/EServices.WebApi/WebApi/WordTemplates/ACPH.docx
@@ -979,8 +979,6 @@
               </w:rPr>
               <w:t>&lt;sno&gt;</w:t>
             </w:r>
-            <w:bookmarkStart w:id="0" w:name="_GoBack"/>
-            <w:bookmarkEnd w:id="0"/>
           </w:p>
         </w:tc>
         <w:tc>
@@ -1318,15 +1316,6 @@
                 <w:rFonts w:ascii="Cambria" w:hAnsi="Cambria" w:eastAsia="Cambria" w:cs="Cambria"/>
               </w:rPr>
             </w:pPr>
-          </w:p>
-          <w:p>
-            <w:pPr>
-              <w:spacing w:after="0" w:line="240" w:lineRule="auto"/>
-              <w:jc w:val="center"/>
-              <w:rPr>
-                <w:rFonts w:ascii="Cambria" w:hAnsi="Cambria" w:eastAsia="Cambria" w:cs="Cambria"/>
-              </w:rPr>
-            </w:pPr>
             <w:r>
               <w:rPr>
                 <w:rFonts w:ascii="Cambria" w:hAnsi="Cambria" w:eastAsia="Cambria" w:cs="Cambria"/>
@@ -1342,6 +1331,8 @@
                 <w:rFonts w:ascii="Cambria" w:hAnsi="Cambria" w:eastAsia="Cambria" w:cs="Cambria"/>
               </w:rPr>
             </w:pPr>
+            <w:bookmarkStart w:id="0" w:name="_GoBack"/>
+            <w:bookmarkEnd w:id="0"/>
           </w:p>
         </w:tc>
         <w:tc>
@@ -1364,15 +1355,6 @@
                 <w:rFonts w:ascii="Cambria" w:hAnsi="Cambria" w:eastAsia="Cambria" w:cs="Cambria"/>
               </w:rPr>
             </w:pPr>
-          </w:p>
-          <w:p>
-            <w:pPr>
-              <w:spacing w:after="0" w:line="240" w:lineRule="auto"/>
-              <w:jc w:val="center"/>
-              <w:rPr>
-                <w:rFonts w:ascii="Cambria" w:hAnsi="Cambria" w:eastAsia="Cambria" w:cs="Cambria"/>
-              </w:rPr>
-            </w:pPr>
             <w:r>
               <w:rPr>
                 <w:rFonts w:ascii="Cambria" w:hAnsi="Cambria" w:eastAsia="Cambria" w:cs="Cambria"/>
@@ -1402,15 +1384,6 @@
             <w:shd w:val="clear" w:color="auto" w:fill="auto"/>
             <w:vAlign w:val="center"/>
           </w:tcPr>
-          <w:p>
-            <w:pPr>
-              <w:spacing w:after="0" w:line="240" w:lineRule="auto"/>
-              <w:jc w:val="center"/>
-              <w:rPr>
-                <w:rFonts w:ascii="Cambria" w:hAnsi="Cambria" w:eastAsia="Cambria" w:cs="Cambria"/>
-              </w:rPr>
-            </w:pPr>
-          </w:p>
           <w:p>
             <w:pPr>
               <w:spacing w:after="0" w:line="240" w:lineRule="auto"/>
@@ -1466,6 +1439,418 @@
               </w:rPr>
               <w:t>&lt;R-DesignACPH&gt;</w:t>
             </w:r>
+          </w:p>
+        </w:tc>
+      </w:tr>
+      <w:tr>
+        <w:tblPrEx>
+          <w:tblCellMar>
+            <w:top w:w="15" w:type="dxa"/>
+            <w:left w:w="115" w:type="dxa"/>
+            <w:bottom w:w="0" w:type="dxa"/>
+            <w:right w:w="115" w:type="dxa"/>
+          </w:tblCellMar>
+        </w:tblPrEx>
+        <w:trPr>
+          <w:trHeight w:val="288" w:hRule="atLeast"/>
+          <w:jc w:val="center"/>
+        </w:trPr>
+        <w:tc>
+          <w:tcPr>
+            <w:tcW w:w="585" w:type="dxa"/>
+            <w:vMerge w:val="continue"/>
+            <w:tcBorders>
+              <w:left w:val="single" w:color="000000" w:sz="18" w:space="0"/>
+              <w:right w:val="dashed" w:color="000000" w:sz="4" w:space="0"/>
+            </w:tcBorders>
+            <w:shd w:val="clear" w:color="auto" w:fill="auto"/>
+            <w:vAlign w:val="center"/>
+          </w:tcPr>
+          <w:p>
+            <w:pPr>
+              <w:spacing w:after="0" w:line="240" w:lineRule="auto"/>
+              <w:jc w:val="center"/>
+              <w:rPr>
+                <w:rFonts w:hint="default" w:ascii="Cambria" w:hAnsi="Cambria" w:eastAsia="Cambria" w:cs="Cambria"/>
+                <w:lang w:val="en-US"/>
+              </w:rPr>
+            </w:pPr>
+          </w:p>
+        </w:tc>
+        <w:tc>
+          <w:tcPr>
+            <w:tcW w:w="1095" w:type="dxa"/>
+            <w:vMerge w:val="continue"/>
+            <w:tcBorders>
+              <w:left w:val="dashed" w:color="000000" w:sz="4" w:space="0"/>
+              <w:right w:val="dashed" w:color="000000" w:sz="4" w:space="0"/>
+            </w:tcBorders>
+            <w:shd w:val="clear" w:color="auto" w:fill="FFFFFF"/>
+            <w:vAlign w:val="center"/>
+          </w:tcPr>
+          <w:p>
+            <w:pPr>
+              <w:spacing w:after="0" w:line="240" w:lineRule="auto"/>
+              <w:jc w:val="center"/>
+              <w:rPr>
+                <w:rFonts w:ascii="Cambria" w:hAnsi="Cambria" w:eastAsia="Cambria" w:cs="Cambria"/>
+              </w:rPr>
+            </w:pPr>
+          </w:p>
+        </w:tc>
+        <w:tc>
+          <w:tcPr>
+            <w:tcW w:w="1290" w:type="dxa"/>
+            <w:tcBorders>
+              <w:top w:val="dashed" w:color="000000" w:sz="4" w:space="0"/>
+              <w:left w:val="nil"/>
+              <w:bottom w:val="dashed" w:color="000000" w:sz="4" w:space="0"/>
+              <w:right w:val="dashed" w:color="000000" w:sz="4" w:space="0"/>
+            </w:tcBorders>
+            <w:shd w:val="clear" w:color="auto" w:fill="auto"/>
+            <w:vAlign w:val="center"/>
+          </w:tcPr>
+          <w:p>
+            <w:pPr>
+              <w:spacing w:after="0" w:line="240" w:lineRule="auto"/>
+              <w:jc w:val="center"/>
+              <w:rPr>
+                <w:rFonts w:ascii="Cambria" w:hAnsi="Cambria" w:eastAsia="Cambria" w:cs="Cambria"/>
+                <w:color w:val="FF0000"/>
+              </w:rPr>
+            </w:pPr>
+            <w:r>
+              <w:rPr>
+                <w:rFonts w:ascii="Cambria" w:hAnsi="Cambria" w:eastAsia="Cambria" w:cs="Cambria"/>
+                <w:color w:val="FF0000"/>
+              </w:rPr>
+              <w:t>&lt;R-ReferenceNumber&gt;</w:t>
+            </w:r>
+          </w:p>
+        </w:tc>
+        <w:tc>
+          <w:tcPr>
+            <w:tcW w:w="555" w:type="dxa"/>
+            <w:tcBorders>
+              <w:top w:val="dashed" w:color="000000" w:sz="4" w:space="0"/>
+              <w:left w:val="nil"/>
+              <w:bottom w:val="dashed" w:color="000000" w:sz="4" w:space="0"/>
+              <w:right w:val="dashed" w:color="000000" w:sz="4" w:space="0"/>
+            </w:tcBorders>
+            <w:shd w:val="clear" w:color="auto" w:fill="auto"/>
+            <w:vAlign w:val="center"/>
+          </w:tcPr>
+          <w:p>
+            <w:pPr>
+              <w:spacing w:after="0" w:line="240" w:lineRule="auto"/>
+              <w:ind w:left="-128" w:leftChars="0" w:right="-158" w:rightChars="0"/>
+              <w:jc w:val="center"/>
+              <w:rPr>
+                <w:rFonts w:ascii="Cambria" w:hAnsi="Cambria" w:eastAsia="Cambria" w:cs="Cambria"/>
+                <w:color w:val="FF0000"/>
+              </w:rPr>
+            </w:pPr>
+            <w:r>
+              <w:rPr>
+                <w:rFonts w:ascii="Cambria" w:hAnsi="Cambria" w:eastAsia="Cambria" w:cs="Cambria"/>
+                <w:color w:val="FF0000"/>
+              </w:rPr>
+              <w:t>&lt;R-1&gt;</w:t>
+            </w:r>
+          </w:p>
+        </w:tc>
+        <w:tc>
+          <w:tcPr>
+            <w:tcW w:w="525" w:type="dxa"/>
+            <w:tcBorders>
+              <w:top w:val="dashed" w:color="000000" w:sz="4" w:space="0"/>
+              <w:left w:val="nil"/>
+              <w:bottom w:val="dashed" w:color="000000" w:sz="4" w:space="0"/>
+              <w:right w:val="dashed" w:color="000000" w:sz="4" w:space="0"/>
+            </w:tcBorders>
+            <w:shd w:val="clear" w:color="auto" w:fill="auto"/>
+            <w:vAlign w:val="center"/>
+          </w:tcPr>
+          <w:p>
+            <w:pPr>
+              <w:spacing w:after="0" w:line="240" w:lineRule="auto"/>
+              <w:ind w:left="-128" w:leftChars="0" w:right="-158" w:rightChars="0"/>
+              <w:jc w:val="center"/>
+              <w:rPr>
+                <w:rFonts w:ascii="Cambria" w:hAnsi="Cambria" w:eastAsia="Cambria" w:cs="Cambria"/>
+                <w:color w:val="FF0000"/>
+              </w:rPr>
+            </w:pPr>
+            <w:r>
+              <w:rPr>
+                <w:rFonts w:ascii="Cambria" w:hAnsi="Cambria" w:eastAsia="Cambria" w:cs="Cambria"/>
+                <w:color w:val="FF0000"/>
+              </w:rPr>
+              <w:t>&lt;R-2&gt;</w:t>
+            </w:r>
+          </w:p>
+        </w:tc>
+        <w:tc>
+          <w:tcPr>
+            <w:tcW w:w="525" w:type="dxa"/>
+            <w:tcBorders>
+              <w:top w:val="dashed" w:color="000000" w:sz="4" w:space="0"/>
+              <w:left w:val="nil"/>
+              <w:bottom w:val="dashed" w:color="000000" w:sz="4" w:space="0"/>
+              <w:right w:val="dashed" w:color="000000" w:sz="4" w:space="0"/>
+            </w:tcBorders>
+            <w:shd w:val="clear" w:color="auto" w:fill="auto"/>
+            <w:vAlign w:val="center"/>
+          </w:tcPr>
+          <w:p>
+            <w:pPr>
+              <w:spacing w:after="0" w:line="240" w:lineRule="auto"/>
+              <w:ind w:left="-128" w:leftChars="0" w:right="-158" w:rightChars="0"/>
+              <w:jc w:val="center"/>
+              <w:rPr>
+                <w:rFonts w:ascii="Cambria" w:hAnsi="Cambria" w:eastAsia="Cambria" w:cs="Cambria"/>
+                <w:color w:val="FF0000"/>
+              </w:rPr>
+            </w:pPr>
+            <w:r>
+              <w:rPr>
+                <w:rFonts w:ascii="Cambria" w:hAnsi="Cambria" w:eastAsia="Cambria" w:cs="Cambria"/>
+                <w:color w:val="FF0000"/>
+              </w:rPr>
+              <w:t>&lt;R-3&gt;</w:t>
+            </w:r>
+          </w:p>
+        </w:tc>
+        <w:tc>
+          <w:tcPr>
+            <w:tcW w:w="525" w:type="dxa"/>
+            <w:tcBorders>
+              <w:top w:val="dashed" w:color="000000" w:sz="4" w:space="0"/>
+              <w:left w:val="nil"/>
+              <w:bottom w:val="dashed" w:color="000000" w:sz="4" w:space="0"/>
+              <w:right w:val="dashed" w:color="000000" w:sz="4" w:space="0"/>
+            </w:tcBorders>
+            <w:shd w:val="clear" w:color="auto" w:fill="auto"/>
+            <w:vAlign w:val="center"/>
+          </w:tcPr>
+          <w:p>
+            <w:pPr>
+              <w:spacing w:after="0" w:line="240" w:lineRule="auto"/>
+              <w:ind w:left="-128" w:leftChars="0" w:right="-158" w:rightChars="0"/>
+              <w:jc w:val="center"/>
+              <w:rPr>
+                <w:rFonts w:ascii="Cambria" w:hAnsi="Cambria" w:eastAsia="Cambria" w:cs="Cambria"/>
+                <w:color w:val="FF0000"/>
+              </w:rPr>
+            </w:pPr>
+            <w:r>
+              <w:rPr>
+                <w:rFonts w:ascii="Cambria" w:hAnsi="Cambria" w:eastAsia="Cambria" w:cs="Cambria"/>
+                <w:color w:val="FF0000"/>
+              </w:rPr>
+              <w:t>&lt;R-4&gt;</w:t>
+            </w:r>
+          </w:p>
+        </w:tc>
+        <w:tc>
+          <w:tcPr>
+            <w:tcW w:w="570" w:type="dxa"/>
+            <w:tcBorders>
+              <w:top w:val="dashed" w:color="000000" w:sz="4" w:space="0"/>
+              <w:left w:val="nil"/>
+              <w:bottom w:val="dashed" w:color="000000" w:sz="4" w:space="0"/>
+              <w:right w:val="dashed" w:color="000000" w:sz="4" w:space="0"/>
+            </w:tcBorders>
+            <w:shd w:val="clear" w:color="auto" w:fill="auto"/>
+            <w:vAlign w:val="center"/>
+          </w:tcPr>
+          <w:p>
+            <w:pPr>
+              <w:spacing w:after="0" w:line="240" w:lineRule="auto"/>
+              <w:ind w:left="-128" w:leftChars="0" w:right="-158" w:rightChars="0"/>
+              <w:jc w:val="center"/>
+              <w:rPr>
+                <w:rFonts w:ascii="Cambria" w:hAnsi="Cambria" w:eastAsia="Cambria" w:cs="Cambria"/>
+                <w:color w:val="FF0000"/>
+              </w:rPr>
+            </w:pPr>
+            <w:r>
+              <w:rPr>
+                <w:rFonts w:ascii="Cambria" w:hAnsi="Cambria" w:eastAsia="Cambria" w:cs="Cambria"/>
+                <w:color w:val="FF0000"/>
+              </w:rPr>
+              <w:t>&lt;R-5&gt;</w:t>
+            </w:r>
+          </w:p>
+        </w:tc>
+        <w:tc>
+          <w:tcPr>
+            <w:tcW w:w="795" w:type="dxa"/>
+            <w:tcBorders>
+              <w:top w:val="dashed" w:color="000000" w:sz="4" w:space="0"/>
+              <w:left w:val="nil"/>
+              <w:bottom w:val="dashed" w:color="000000" w:sz="4" w:space="0"/>
+              <w:right w:val="dashed" w:color="000000" w:sz="4" w:space="0"/>
+            </w:tcBorders>
+            <w:shd w:val="clear" w:color="auto" w:fill="auto"/>
+            <w:vAlign w:val="center"/>
+          </w:tcPr>
+          <w:p>
+            <w:pPr>
+              <w:spacing w:after="0" w:line="240" w:lineRule="auto"/>
+              <w:jc w:val="center"/>
+              <w:rPr>
+                <w:rFonts w:ascii="Cambria" w:hAnsi="Cambria" w:eastAsia="Cambria" w:cs="Cambria"/>
+              </w:rPr>
+            </w:pPr>
+            <w:r>
+              <w:rPr>
+                <w:rFonts w:ascii="Cambria" w:hAnsi="Cambria" w:eastAsia="Cambria" w:cs="Cambria"/>
+              </w:rPr>
+              <w:t>&lt;R-AvgVelocityFPM&gt;</w:t>
+            </w:r>
+          </w:p>
+        </w:tc>
+        <w:tc>
+          <w:tcPr>
+            <w:tcW w:w="735" w:type="dxa"/>
+            <w:tcBorders>
+              <w:top w:val="dashed" w:color="000000" w:sz="4" w:space="0"/>
+              <w:left w:val="nil"/>
+              <w:bottom w:val="dashed" w:color="000000" w:sz="4" w:space="0"/>
+              <w:right w:val="dashed" w:color="000000" w:sz="4" w:space="0"/>
+            </w:tcBorders>
+            <w:shd w:val="clear" w:color="auto" w:fill="auto"/>
+            <w:vAlign w:val="center"/>
+          </w:tcPr>
+          <w:p>
+            <w:pPr>
+              <w:spacing w:after="0" w:line="240" w:lineRule="auto"/>
+              <w:jc w:val="center"/>
+              <w:rPr>
+                <w:rFonts w:ascii="Cambria" w:hAnsi="Cambria" w:eastAsia="Cambria" w:cs="Cambria"/>
+              </w:rPr>
+            </w:pPr>
+            <w:r>
+              <w:rPr>
+                <w:rFonts w:ascii="Cambria" w:hAnsi="Cambria" w:eastAsia="Cambria" w:cs="Cambria"/>
+              </w:rPr>
+              <w:t>&lt;R-FilterAreaSqft&gt;</w:t>
+            </w:r>
+          </w:p>
+        </w:tc>
+        <w:tc>
+          <w:tcPr>
+            <w:tcW w:w="810" w:type="dxa"/>
+            <w:tcBorders>
+              <w:top w:val="dashed" w:color="000000" w:sz="4" w:space="0"/>
+              <w:left w:val="nil"/>
+              <w:bottom w:val="dashed" w:color="000000" w:sz="4" w:space="0"/>
+              <w:right w:val="dashed" w:color="000000" w:sz="4" w:space="0"/>
+            </w:tcBorders>
+            <w:shd w:val="clear" w:color="auto" w:fill="auto"/>
+            <w:vAlign w:val="center"/>
+          </w:tcPr>
+          <w:p>
+            <w:pPr>
+              <w:spacing w:after="0" w:line="240" w:lineRule="auto"/>
+              <w:jc w:val="center"/>
+              <w:rPr>
+                <w:rFonts w:ascii="Cambria" w:hAnsi="Cambria" w:eastAsia="Cambria" w:cs="Cambria"/>
+              </w:rPr>
+            </w:pPr>
+            <w:r>
+              <w:rPr>
+                <w:rFonts w:ascii="Cambria" w:hAnsi="Cambria" w:eastAsia="Cambria" w:cs="Cambria"/>
+              </w:rPr>
+              <w:t>&lt;R-AirFlowCFM&gt;</w:t>
+            </w:r>
+          </w:p>
+        </w:tc>
+        <w:tc>
+          <w:tcPr>
+            <w:tcW w:w="900" w:type="dxa"/>
+            <w:vMerge w:val="continue"/>
+            <w:tcBorders>
+              <w:left w:val="dashed" w:color="000000" w:sz="4" w:space="0"/>
+              <w:right w:val="dashed" w:color="000000" w:sz="4" w:space="0"/>
+            </w:tcBorders>
+            <w:shd w:val="clear" w:color="auto" w:fill="auto"/>
+            <w:vAlign w:val="center"/>
+          </w:tcPr>
+          <w:p>
+            <w:pPr>
+              <w:spacing w:after="0" w:line="240" w:lineRule="auto"/>
+              <w:jc w:val="center"/>
+              <w:rPr>
+                <w:rFonts w:ascii="Cambria" w:hAnsi="Cambria" w:eastAsia="Cambria" w:cs="Cambria"/>
+              </w:rPr>
+            </w:pPr>
+          </w:p>
+        </w:tc>
+        <w:tc>
+          <w:tcPr>
+            <w:tcW w:w="990" w:type="dxa"/>
+            <w:vMerge w:val="continue"/>
+            <w:tcBorders>
+              <w:left w:val="dashed" w:color="000000" w:sz="4" w:space="0"/>
+              <w:right w:val="dashed" w:color="000000" w:sz="4" w:space="0"/>
+            </w:tcBorders>
+            <w:shd w:val="clear" w:color="auto" w:fill="auto"/>
+            <w:vAlign w:val="center"/>
+          </w:tcPr>
+          <w:p>
+            <w:pPr>
+              <w:spacing w:after="0" w:line="240" w:lineRule="auto"/>
+              <w:jc w:val="center"/>
+              <w:rPr>
+                <w:rFonts w:ascii="Cambria" w:hAnsi="Cambria" w:eastAsia="Cambria" w:cs="Cambria"/>
+              </w:rPr>
+            </w:pPr>
+          </w:p>
+        </w:tc>
+        <w:tc>
+          <w:tcPr>
+            <w:tcW w:w="653" w:type="dxa"/>
+            <w:vMerge w:val="continue"/>
+            <w:tcBorders>
+              <w:left w:val="dashed" w:color="000000" w:sz="4" w:space="0"/>
+              <w:right w:val="dashed" w:color="000000" w:sz="4" w:space="0"/>
+            </w:tcBorders>
+            <w:shd w:val="clear" w:color="auto" w:fill="auto"/>
+            <w:vAlign w:val="center"/>
+          </w:tcPr>
+          <w:p>
+            <w:pPr>
+              <w:spacing w:after="0" w:line="240" w:lineRule="auto"/>
+              <w:jc w:val="center"/>
+              <w:rPr>
+                <w:rFonts w:ascii="Cambria" w:hAnsi="Cambria" w:eastAsia="Cambria" w:cs="Cambria"/>
+              </w:rPr>
+            </w:pPr>
+          </w:p>
+        </w:tc>
+        <w:tc>
+          <w:tcPr>
+            <w:tcW w:w="877" w:type="dxa"/>
+            <w:vMerge w:val="continue"/>
+            <w:tcBorders>
+              <w:left w:val="dashed" w:color="000000" w:sz="4" w:space="0"/>
+              <w:right w:val="single" w:color="000000" w:sz="18" w:space="0"/>
+            </w:tcBorders>
+            <w:shd w:val="clear" w:color="auto" w:fill="auto"/>
+            <w:vAlign w:val="center"/>
+          </w:tcPr>
+          <w:p>
+            <w:pPr>
+              <w:spacing w:after="0" w:line="240" w:lineRule="auto"/>
+              <w:jc w:val="center"/>
+              <w:rPr>
+                <w:rFonts w:hint="default" w:ascii="Cambria" w:hAnsi="Cambria" w:eastAsia="Cambria" w:cs="Cambria"/>
+                <w:b/>
+                <w:lang w:val="en-US"/>
+              </w:rPr>
+            </w:pPr>
           </w:p>
         </w:tc>
       </w:tr>

</xml_diff>

<commit_message>
Added additional column in Grill Dto and modifed reports
</commit_message>
<xml_diff>
--- a/Back-End/EServices.WebApi/WebApi/WordTemplates/ACPH.docx
+++ b/Back-End/EServices.WebApi/WebApi/WordTemplates/ACPH.docx
@@ -4001,7 +4001,6 @@
               <w:szCs w:val="20"/>
             </w:rPr>
           </w:pPr>
-          <w:bookmarkStart w:id="0" w:name="_GoBack" w:colFirst="3" w:colLast="3"/>
           <w:r>
             <w:rPr>
               <w:rFonts w:ascii="Cambria" w:hAnsi="Cambria" w:eastAsia="Cambria" w:cs="Cambria"/>
@@ -4109,7 +4108,6 @@
         </w:p>
       </w:tc>
     </w:tr>
-    <w:bookmarkEnd w:id="0"/>
     <w:tr>
       <w:tblPrEx>
         <w:tblCellMar>
@@ -4208,12 +4206,13 @@
           </w:pPr>
           <w:r>
             <w:rPr>
-              <w:rFonts w:ascii="Cambria" w:hAnsi="Cambria" w:eastAsia="Cambria" w:cs="Cambria"/>
-              <w:sz w:val="20"/>
-              <w:szCs w:val="20"/>
+              <w:rFonts w:hint="default" w:ascii="Cambria" w:hAnsi="Cambria" w:eastAsia="Cambria" w:cs="Cambria"/>
+              <w:lang w:val="en-US"/>
             </w:rPr>
-            <w:t>Test Reference</w:t>
+            <w:t>Classification</w:t>
           </w:r>
+          <w:bookmarkStart w:id="0" w:name="_GoBack"/>
+          <w:bookmarkEnd w:id="0"/>
         </w:p>
       </w:tc>
       <w:tc>
@@ -5034,6 +5033,7 @@
   <w:style w:type="table" w:customStyle="1" w:styleId="14">
     <w:name w:val="_Style 11"/>
     <w:basedOn w:val="9"/>
+    <w:qFormat/>
     <w:uiPriority w:val="0"/>
     <w:tblPr>
       <w:tblCellMar>
@@ -5046,6 +5046,7 @@
   <w:style w:type="table" w:customStyle="1" w:styleId="15">
     <w:name w:val="_Style 12"/>
     <w:basedOn w:val="9"/>
+    <w:qFormat/>
     <w:uiPriority w:val="0"/>
     <w:tblPr>
       <w:tblCellMar>
@@ -5058,6 +5059,7 @@
   <w:style w:type="table" w:customStyle="1" w:styleId="16">
     <w:name w:val="_Style 13"/>
     <w:basedOn w:val="9"/>
+    <w:qFormat/>
     <w:uiPriority w:val="0"/>
     <w:tblPr>
       <w:tblCellMar>

</xml_diff>